<commit_message>
Mengedit Laporan TP7 word
</commit_message>
<xml_diff>
--- a/07_Grammar-Based_Input_Processing_Parsing/tpmodul7_2311104073/TP - Modul 7 - 2311104073.docx
+++ b/07_Grammar-Based_Input_Processing_Parsing/tpmodul7_2311104073/TP - Modul 7 - 2311104073.docx
@@ -94,6 +94,61 @@
           <w:szCs w:val="24"/>
         </w:rPr>
       </w:pPr>
+      <w:r>
+        <w:rPr>
+          <w:rFonts w:ascii="Times New Roman" w:hAnsi="Times New Roman" w:cs="Times New Roman"/>
+          <w:sz w:val="24"/>
+          <w:szCs w:val="24"/>
+        </w:rPr>
+        <w:t xml:space="preserve">Link </w:t>
+      </w:r>
+      <w:proofErr w:type="spellStart"/>
+      <w:r>
+        <w:rPr>
+          <w:rFonts w:ascii="Times New Roman" w:hAnsi="Times New Roman" w:cs="Times New Roman"/>
+          <w:sz w:val="24"/>
+          <w:szCs w:val="24"/>
+        </w:rPr>
+        <w:t>Github</w:t>
+      </w:r>
+      <w:proofErr w:type="spellEnd"/>
+      <w:r>
+        <w:rPr>
+          <w:rFonts w:ascii="Times New Roman" w:hAnsi="Times New Roman" w:cs="Times New Roman"/>
+          <w:sz w:val="24"/>
+          <w:szCs w:val="24"/>
+        </w:rPr>
+        <w:t xml:space="preserve"> </w:t>
+      </w:r>
+      <w:proofErr w:type="spellStart"/>
+      <w:r>
+        <w:rPr>
+          <w:rFonts w:ascii="Times New Roman" w:hAnsi="Times New Roman" w:cs="Times New Roman"/>
+          <w:sz w:val="24"/>
+          <w:szCs w:val="24"/>
+        </w:rPr>
+        <w:t>Kelompok</w:t>
+      </w:r>
+      <w:proofErr w:type="spellEnd"/>
+      <w:r>
+        <w:rPr>
+          <w:rFonts w:ascii="Times New Roman" w:hAnsi="Times New Roman" w:cs="Times New Roman"/>
+          <w:sz w:val="24"/>
+          <w:szCs w:val="24"/>
+        </w:rPr>
+        <w:t xml:space="preserve">: </w:t>
+      </w:r>
+      <w:hyperlink r:id="rId5" w:history="1">
+        <w:r>
+          <w:rPr>
+            <w:rStyle w:val="Hyperlink"/>
+            <w:rFonts w:ascii="Times New Roman" w:hAnsi="Times New Roman" w:cs="Times New Roman"/>
+            <w:sz w:val="24"/>
+            <w:szCs w:val="24"/>
+          </w:rPr>
+          <w:t>https://github.com/tiurmagrace/tpmodul7_kelompok_4.git</w:t>
+        </w:r>
+      </w:hyperlink>
     </w:p>
     <w:p>
       <w:pPr>
@@ -166,6 +221,7 @@
       <w:r>
         <w:rPr>
           <w:rFonts w:ascii="Times New Roman" w:hAnsi="Times New Roman" w:cs="Times New Roman"/>
+          <w:noProof/>
           <w:sz w:val="24"/>
           <w:szCs w:val="24"/>
         </w:rPr>
@@ -201,7 +257,7 @@
                     <pic:cNvPicPr/>
                   </pic:nvPicPr>
                   <pic:blipFill>
-                    <a:blip r:embed="rId5">
+                    <a:blip r:embed="rId6">
                       <a:extLst>
                         <a:ext uri="{28A0092B-C50C-407E-A947-70E740481C1C}">
                           <a14:useLocalDpi xmlns:a14="http://schemas.microsoft.com/office/drawing/2010/main" val="0"/>
@@ -1845,6 +1901,7 @@
       <w:r>
         <w:rPr>
           <w:rFonts w:ascii="Times New Roman" w:hAnsi="Times New Roman" w:cs="Times New Roman"/>
+          <w:noProof/>
           <w:sz w:val="24"/>
           <w:szCs w:val="24"/>
         </w:rPr>
@@ -1881,7 +1938,7 @@
                     <pic:cNvPicPr/>
                   </pic:nvPicPr>
                   <pic:blipFill>
-                    <a:blip r:embed="rId6">
+                    <a:blip r:embed="rId7">
                       <a:extLst>
                         <a:ext uri="{28A0092B-C50C-407E-A947-70E740481C1C}">
                           <a14:useLocalDpi xmlns:a14="http://schemas.microsoft.com/office/drawing/2010/main" val="0"/>
@@ -2706,6 +2763,7 @@
       <w:r>
         <w:rPr>
           <w:rFonts w:ascii="Times New Roman" w:hAnsi="Times New Roman" w:cs="Times New Roman"/>
+          <w:noProof/>
           <w:sz w:val="24"/>
           <w:szCs w:val="24"/>
         </w:rPr>
@@ -2725,7 +2783,7 @@
                     <pic:cNvPicPr/>
                   </pic:nvPicPr>
                   <pic:blipFill>
-                    <a:blip r:embed="rId7"/>
+                    <a:blip r:embed="rId8"/>
                     <a:stretch>
                       <a:fillRect/>
                     </a:stretch>
@@ -2778,6 +2836,7 @@
       <w:r>
         <w:rPr>
           <w:rFonts w:ascii="Times New Roman" w:hAnsi="Times New Roman" w:cs="Times New Roman"/>
+          <w:noProof/>
           <w:sz w:val="24"/>
           <w:szCs w:val="24"/>
         </w:rPr>
@@ -2797,7 +2856,7 @@
                     <pic:cNvPicPr/>
                   </pic:nvPicPr>
                   <pic:blipFill>
-                    <a:blip r:embed="rId8"/>
+                    <a:blip r:embed="rId9"/>
                     <a:stretch>
                       <a:fillRect/>
                     </a:stretch>
@@ -3915,6 +3974,7 @@
       <w:r>
         <w:rPr>
           <w:rFonts w:ascii="Times New Roman" w:hAnsi="Times New Roman" w:cs="Times New Roman"/>
+          <w:noProof/>
           <w:sz w:val="24"/>
           <w:szCs w:val="24"/>
         </w:rPr>
@@ -3934,7 +3994,7 @@
                     <pic:cNvPicPr/>
                   </pic:nvPicPr>
                   <pic:blipFill>
-                    <a:blip r:embed="rId9"/>
+                    <a:blip r:embed="rId10"/>
                     <a:stretch>
                       <a:fillRect/>
                     </a:stretch>
@@ -4805,6 +4865,7 @@
       <w:r>
         <w:rPr>
           <w:rFonts w:ascii="Times New Roman" w:hAnsi="Times New Roman" w:cs="Times New Roman"/>
+          <w:noProof/>
           <w:sz w:val="24"/>
           <w:szCs w:val="24"/>
         </w:rPr>
@@ -4824,7 +4885,7 @@
                     <pic:cNvPicPr/>
                   </pic:nvPicPr>
                   <pic:blipFill>
-                    <a:blip r:embed="rId10"/>
+                    <a:blip r:embed="rId11"/>
                     <a:stretch>
                       <a:fillRect/>
                     </a:stretch>
@@ -5905,6 +5966,7 @@
       <w:r>
         <w:rPr>
           <w:rFonts w:ascii="Times New Roman" w:eastAsia="Times New Roman" w:hAnsi="Times New Roman" w:cs="Times New Roman"/>
+          <w:noProof/>
           <w:kern w:val="0"/>
           <w:sz w:val="24"/>
           <w:szCs w:val="24"/>
@@ -5927,7 +5989,7 @@
                     <pic:cNvPicPr/>
                   </pic:nvPicPr>
                   <pic:blipFill>
-                    <a:blip r:embed="rId11"/>
+                    <a:blip r:embed="rId12"/>
                     <a:stretch>
                       <a:fillRect/>
                     </a:stretch>
@@ -5989,6 +6051,7 @@
       <w:r>
         <w:rPr>
           <w:rFonts w:ascii="Times New Roman" w:eastAsia="Times New Roman" w:hAnsi="Times New Roman" w:cs="Times New Roman"/>
+          <w:noProof/>
           <w:kern w:val="0"/>
           <w:sz w:val="24"/>
           <w:szCs w:val="24"/>
@@ -6011,7 +6074,7 @@
                     <pic:cNvPicPr/>
                   </pic:nvPicPr>
                   <pic:blipFill>
-                    <a:blip r:embed="rId12"/>
+                    <a:blip r:embed="rId13"/>
                     <a:stretch>
                       <a:fillRect/>
                     </a:stretch>
@@ -6937,6 +7000,7 @@
   <w:style w:type="character" w:default="1" w:styleId="DefaultParagraphFont">
     <w:name w:val="Default Paragraph Font"/>
     <w:uiPriority w:val="1"/>
+    <w:semiHidden/>
     <w:unhideWhenUsed/>
   </w:style>
   <w:style w:type="table" w:default="1" w:styleId="TableNormal">
@@ -7263,6 +7327,29 @@
       <w:szCs w:val="20"/>
     </w:rPr>
   </w:style>
+  <w:style w:type="character" w:styleId="Hyperlink">
+    <w:name w:val="Hyperlink"/>
+    <w:basedOn w:val="DefaultParagraphFont"/>
+    <w:uiPriority w:val="99"/>
+    <w:unhideWhenUsed/>
+    <w:rsid w:val="0089568A"/>
+    <w:rPr>
+      <w:color w:val="467886" w:themeColor="hyperlink"/>
+      <w:u w:val="single"/>
+    </w:rPr>
+  </w:style>
+  <w:style w:type="character" w:styleId="UnresolvedMention">
+    <w:name w:val="Unresolved Mention"/>
+    <w:basedOn w:val="DefaultParagraphFont"/>
+    <w:uiPriority w:val="99"/>
+    <w:semiHidden/>
+    <w:unhideWhenUsed/>
+    <w:rsid w:val="0089568A"/>
+    <w:rPr>
+      <w:color w:val="605E5C"/>
+      <w:shd w:val="clear" w:color="auto" w:fill="E1DFDD"/>
+    </w:rPr>
+  </w:style>
 </w:styles>
 </file>
 

</xml_diff>